<commit_message>
Paymnet Post scelton done
</commit_message>
<xml_diff>
--- a/support files/Mineral water bottel product- Functional Requirements Analysis.docx
+++ b/support files/Mineral water bottel product- Functional Requirements Analysis.docx
@@ -989,7 +989,6 @@
         <w:rPr>
           <w:rFonts w:ascii="Cambria" w:hAnsi="Cambria"/>
           <w:noProof/>
-          <w:lang w:val="en-IN" w:eastAsia="en-IN"/>
         </w:rPr>
         <mc:AlternateContent>
           <mc:Choice Requires="wps">
@@ -1100,7 +1099,6 @@
         <w:rPr>
           <w:rFonts w:ascii="Cambria" w:hAnsi="Cambria"/>
           <w:noProof/>
-          <w:lang w:val="en-IN" w:eastAsia="en-IN"/>
         </w:rPr>
         <mc:AlternateContent>
           <mc:Choice Requires="wps">
@@ -1394,7 +1392,6 @@
         <w:rPr>
           <w:rFonts w:ascii="Cambria" w:hAnsi="Cambria"/>
           <w:noProof/>
-          <w:lang w:val="en-IN" w:eastAsia="en-IN"/>
         </w:rPr>
         <mc:AlternateContent>
           <mc:Choice Requires="wps">
@@ -2019,7 +2016,6 @@
         <w:rPr>
           <w:rFonts w:ascii="Cambria" w:hAnsi="Cambria"/>
           <w:noProof/>
-          <w:lang w:val="en-IN" w:eastAsia="en-IN"/>
         </w:rPr>
         <mc:AlternateContent>
           <mc:Choice Requires="wps">
@@ -2091,7 +2087,6 @@
         <w:rPr>
           <w:rFonts w:ascii="Cambria" w:hAnsi="Cambria"/>
           <w:noProof/>
-          <w:lang w:val="en-IN" w:eastAsia="en-IN"/>
         </w:rPr>
         <mc:AlternateContent>
           <mc:Choice Requires="wps">
@@ -2163,7 +2158,6 @@
         <w:rPr>
           <w:rFonts w:ascii="Cambria" w:hAnsi="Cambria"/>
           <w:noProof/>
-          <w:lang w:val="en-IN" w:eastAsia="en-IN"/>
         </w:rPr>
         <mc:AlternateContent>
           <mc:Choice Requires="wps">
@@ -2244,7 +2238,6 @@
         <w:rPr>
           <w:rFonts w:ascii="Cambria" w:hAnsi="Cambria"/>
           <w:noProof/>
-          <w:lang w:val="en-IN" w:eastAsia="en-IN"/>
         </w:rPr>
         <mc:AlternateContent>
           <mc:Choice Requires="wps">
@@ -2370,7 +2363,6 @@
         <w:rPr>
           <w:rFonts w:ascii="Cambria" w:hAnsi="Cambria"/>
           <w:noProof/>
-          <w:lang w:val="en-IN" w:eastAsia="en-IN"/>
         </w:rPr>
         <mc:AlternateContent>
           <mc:Choice Requires="wps">
@@ -2429,7 +2421,6 @@
                             <w:r>
                               <w:rPr>
                                 <w:noProof/>
-                                <w:lang w:val="en-IN" w:eastAsia="en-IN"/>
                               </w:rPr>
                               <w:drawing>
                                 <wp:inline distT="0" distB="0" distL="0" distR="0" wp14:anchorId="296579F6" wp14:editId="3504AA69">
@@ -2537,7 +2528,7 @@
                                     </pic:cNvPicPr>
                                   </pic:nvPicPr>
                                   <pic:blipFill>
-                                    <a:blip r:embed="rId8">
+                                    <a:blip r:embed="rId9">
                                       <a:extLst>
                                         <a:ext uri="{28A0092B-C50C-407E-A947-70E740481C1C}">
                                           <a14:useLocalDpi xmlns:a14="http://schemas.microsoft.com/office/drawing/2010/main" val="0"/>
@@ -2580,7 +2571,6 @@
         <w:rPr>
           <w:rFonts w:ascii="Cambria" w:hAnsi="Cambria"/>
           <w:noProof/>
-          <w:lang w:val="en-IN" w:eastAsia="en-IN"/>
         </w:rPr>
         <mc:AlternateContent>
           <mc:Choice Requires="wps">
@@ -2812,7 +2802,6 @@
         <w:rPr>
           <w:rFonts w:ascii="Cambria" w:hAnsi="Cambria"/>
           <w:noProof/>
-          <w:lang w:val="en-IN" w:eastAsia="en-IN"/>
         </w:rPr>
         <mc:AlternateContent>
           <mc:Choice Requires="wps">
@@ -2933,7 +2922,6 @@
         <w:rPr>
           <w:rFonts w:ascii="Cambria" w:hAnsi="Cambria"/>
           <w:noProof/>
-          <w:lang w:val="en-IN" w:eastAsia="en-IN"/>
         </w:rPr>
         <mc:AlternateContent>
           <mc:Choice Requires="wps">
@@ -3004,7 +2992,6 @@
         <w:rPr>
           <w:rFonts w:ascii="Cambria" w:hAnsi="Cambria"/>
           <w:noProof/>
-          <w:lang w:val="en-IN" w:eastAsia="en-IN"/>
         </w:rPr>
         <mc:AlternateContent>
           <mc:Choice Requires="wps">
@@ -3075,7 +3062,6 @@
         <w:rPr>
           <w:rFonts w:ascii="Cambria" w:hAnsi="Cambria"/>
           <w:noProof/>
-          <w:lang w:val="en-IN" w:eastAsia="en-IN"/>
         </w:rPr>
         <mc:AlternateContent>
           <mc:Choice Requires="wps">
@@ -3147,7 +3133,6 @@
         <w:rPr>
           <w:rFonts w:ascii="Cambria" w:hAnsi="Cambria"/>
           <w:noProof/>
-          <w:lang w:val="en-IN" w:eastAsia="en-IN"/>
         </w:rPr>
         <mc:AlternateContent>
           <mc:Choice Requires="wps">
@@ -3218,7 +3203,6 @@
         <w:rPr>
           <w:rFonts w:ascii="Cambria" w:hAnsi="Cambria"/>
           <w:noProof/>
-          <w:lang w:val="en-IN" w:eastAsia="en-IN"/>
         </w:rPr>
         <mc:AlternateContent>
           <mc:Choice Requires="wps">
@@ -3307,7 +3291,6 @@
         <w:rPr>
           <w:rFonts w:ascii="Cambria" w:hAnsi="Cambria"/>
           <w:noProof/>
-          <w:lang w:val="en-IN" w:eastAsia="en-IN"/>
         </w:rPr>
         <mc:AlternateContent>
           <mc:Choice Requires="wps">
@@ -3375,7 +3358,6 @@
         <w:rPr>
           <w:rFonts w:ascii="Cambria" w:hAnsi="Cambria"/>
           <w:noProof/>
-          <w:lang w:val="en-IN" w:eastAsia="en-IN"/>
         </w:rPr>
         <mc:AlternateContent>
           <mc:Choice Requires="wps">
@@ -3600,7 +3582,6 @@
         <w:rPr>
           <w:rFonts w:ascii="Cambria" w:hAnsi="Cambria"/>
           <w:noProof/>
-          <w:lang w:val="en-IN" w:eastAsia="en-IN"/>
         </w:rPr>
         <mc:AlternateContent>
           <mc:Choice Requires="wps">
@@ -3674,7 +3655,6 @@
         <w:rPr>
           <w:rFonts w:ascii="Cambria" w:hAnsi="Cambria"/>
           <w:noProof/>
-          <w:lang w:val="en-IN" w:eastAsia="en-IN"/>
         </w:rPr>
         <mc:AlternateContent>
           <mc:Choice Requires="wps">
@@ -3748,7 +3728,6 @@
         <w:rPr>
           <w:rFonts w:ascii="Cambria" w:hAnsi="Cambria"/>
           <w:noProof/>
-          <w:lang w:val="en-IN" w:eastAsia="en-IN"/>
         </w:rPr>
         <mc:AlternateContent>
           <mc:Choice Requires="wps">
@@ -3865,7 +3844,6 @@
         <w:rPr>
           <w:rFonts w:ascii="Cambria" w:hAnsi="Cambria"/>
           <w:noProof/>
-          <w:lang w:val="en-IN" w:eastAsia="en-IN"/>
         </w:rPr>
         <mc:AlternateContent>
           <mc:Choice Requires="wps">
@@ -3978,7 +3956,6 @@
         <w:rPr>
           <w:rFonts w:ascii="Cambria" w:hAnsi="Cambria"/>
           <w:noProof/>
-          <w:lang w:val="en-IN" w:eastAsia="en-IN"/>
         </w:rPr>
         <mc:AlternateContent>
           <mc:Choice Requires="wps">
@@ -4043,18 +4020,11 @@
                               <w:rPr>
                                 <w:lang w:val="en-IN"/>
                               </w:rPr>
-                              <w:t>Ind</w:t>
-                            </w:r>
-                            <w:r>
-                              <w:rPr>
-                                <w:lang w:val="en-IN"/>
-                              </w:rPr>
-                              <w:t>irect</w:t>
+                              <w:t>Indirect</w:t>
                             </w:r>
                             <w:r>
                               <w:rPr>
                                 <w:noProof/>
-                                <w:lang w:val="en-IN" w:eastAsia="en-IN"/>
                               </w:rPr>
                               <w:drawing>
                                 <wp:inline distT="0" distB="0" distL="0" distR="0" wp14:anchorId="37407C78" wp14:editId="3FF3DC43">
@@ -4074,7 +4044,7 @@
                                           </pic:cNvPicPr>
                                         </pic:nvPicPr>
                                         <pic:blipFill>
-                                          <a:blip r:embed="rId9">
+                                          <a:blip r:embed="rId10">
                                             <a:extLst>
                                               <a:ext uri="{28A0092B-C50C-407E-A947-70E740481C1C}">
                                                 <a14:useLocalDpi xmlns:a14="http://schemas.microsoft.com/office/drawing/2010/main" val="0"/>
@@ -4169,7 +4139,7 @@
                                     </pic:cNvPicPr>
                                   </pic:nvPicPr>
                                   <pic:blipFill>
-                                    <a:blip r:embed="rId9">
+                                    <a:blip r:embed="rId11">
                                       <a:extLst>
                                         <a:ext uri="{28A0092B-C50C-407E-A947-70E740481C1C}">
                                           <a14:useLocalDpi xmlns:a14="http://schemas.microsoft.com/office/drawing/2010/main" val="0"/>
@@ -4213,7 +4183,6 @@
         <w:rPr>
           <w:rFonts w:ascii="Cambria" w:hAnsi="Cambria"/>
           <w:noProof/>
-          <w:lang w:val="en-IN" w:eastAsia="en-IN"/>
         </w:rPr>
         <mc:AlternateContent>
           <mc:Choice Requires="wps">
@@ -4328,7 +4297,6 @@
         <w:rPr>
           <w:rFonts w:ascii="Cambria" w:hAnsi="Cambria"/>
           <w:noProof/>
-          <w:lang w:val="en-IN" w:eastAsia="en-IN"/>
         </w:rPr>
         <mc:AlternateContent>
           <mc:Choice Requires="wps">
@@ -4402,7 +4370,6 @@
         <w:rPr>
           <w:rFonts w:ascii="Cambria" w:hAnsi="Cambria"/>
           <w:noProof/>
-          <w:lang w:val="en-IN" w:eastAsia="en-IN"/>
         </w:rPr>
         <mc:AlternateContent>
           <mc:Choice Requires="wps">
@@ -4476,7 +4443,6 @@
         <w:rPr>
           <w:rFonts w:ascii="Cambria" w:hAnsi="Cambria"/>
           <w:noProof/>
-          <w:lang w:val="en-IN" w:eastAsia="en-IN"/>
         </w:rPr>
         <mc:AlternateContent>
           <mc:Choice Requires="wps">
@@ -4550,7 +4516,6 @@
         <w:rPr>
           <w:rFonts w:ascii="Cambria" w:hAnsi="Cambria"/>
           <w:noProof/>
-          <w:lang w:val="en-IN" w:eastAsia="en-IN"/>
         </w:rPr>
         <mc:AlternateContent>
           <mc:Choice Requires="wps">
@@ -4919,7 +4884,6 @@
         <w:rPr>
           <w:rFonts w:ascii="Cambria" w:hAnsi="Cambria"/>
           <w:noProof/>
-          <w:lang w:val="en-IN" w:eastAsia="en-IN"/>
         </w:rPr>
         <mc:AlternateContent>
           <mc:Choice Requires="wps">
@@ -5340,7 +5304,6 @@
         <w:rPr>
           <w:rFonts w:ascii="Cambria" w:hAnsi="Cambria"/>
           <w:noProof/>
-          <w:lang w:val="en-IN" w:eastAsia="en-IN"/>
         </w:rPr>
         <mc:AlternateContent>
           <mc:Choice Requires="wps">
@@ -5455,7 +5418,6 @@
         <w:rPr>
           <w:rFonts w:ascii="Cambria" w:hAnsi="Cambria"/>
           <w:noProof/>
-          <w:lang w:val="en-IN" w:eastAsia="en-IN"/>
         </w:rPr>
         <mc:AlternateContent>
           <mc:Choice Requires="wps">
@@ -5527,7 +5489,6 @@
         <w:rPr>
           <w:rFonts w:ascii="Cambria" w:hAnsi="Cambria"/>
           <w:noProof/>
-          <w:lang w:val="en-IN" w:eastAsia="en-IN"/>
         </w:rPr>
         <mc:AlternateContent>
           <mc:Choice Requires="wps">
@@ -5640,7 +5601,6 @@
         <w:rPr>
           <w:rFonts w:ascii="Cambria" w:hAnsi="Cambria"/>
           <w:noProof/>
-          <w:lang w:val="en-IN" w:eastAsia="en-IN"/>
         </w:rPr>
         <mc:AlternateContent>
           <mc:Choice Requires="wps">
@@ -5851,7 +5811,6 @@
         <w:rPr>
           <w:rFonts w:ascii="Cambria" w:hAnsi="Cambria"/>
           <w:noProof/>
-          <w:lang w:val="en-IN" w:eastAsia="en-IN"/>
         </w:rPr>
         <mc:AlternateContent>
           <mc:Choice Requires="wps">
@@ -6134,25 +6093,7 @@
           <w:b/>
           <w:sz w:val="24"/>
         </w:rPr>
-        <w:t xml:space="preserve">Salesman : </w:t>
-      </w:r>
-      <w:proofErr w:type="spellStart"/>
-      <w:r>
-        <w:rPr>
-          <w:rFonts w:ascii="Cambria" w:hAnsi="Cambria"/>
-          <w:b/>
-          <w:sz w:val="24"/>
-        </w:rPr>
-        <w:t>Geotag</w:t>
-      </w:r>
-      <w:proofErr w:type="spellEnd"/>
-      <w:r>
-        <w:rPr>
-          <w:rFonts w:ascii="Cambria" w:hAnsi="Cambria"/>
-          <w:b/>
-          <w:sz w:val="24"/>
-        </w:rPr>
-        <w:t xml:space="preserve"> client visit and take snap for future use</w:t>
+        <w:t>Salesman : Geotag client visit and take snap for future use</w:t>
       </w:r>
     </w:p>
     <w:p>
@@ -6200,15 +6141,7 @@
           <w:b/>
           <w:sz w:val="24"/>
         </w:rPr>
-        <w:t>Salesman : Invoice Management : Pending , complete both</w:t>
-      </w:r>
-      <w:r>
-        <w:rPr>
-          <w:rFonts w:ascii="Cambria" w:hAnsi="Cambria"/>
-          <w:b/>
-          <w:sz w:val="24"/>
-        </w:rPr>
-        <w:t xml:space="preserve"> </w:t>
+        <w:t xml:space="preserve">Salesman : Invoice Management : Pending , complete both </w:t>
       </w:r>
     </w:p>
     <w:p>
@@ -6654,12 +6587,14 @@
         </w:numPr>
         <w:rPr>
           <w:rFonts w:ascii="Cambria" w:hAnsi="Cambria"/>
+          <w:color w:val="70AD47" w:themeColor="accent6"/>
           <w:sz w:val="24"/>
         </w:rPr>
       </w:pPr>
       <w:r>
         <w:rPr>
           <w:rFonts w:ascii="Cambria" w:hAnsi="Cambria"/>
+          <w:color w:val="70AD47" w:themeColor="accent6"/>
           <w:sz w:val="24"/>
         </w:rPr>
         <w:t>Provision to add</w:t>
@@ -6667,6 +6602,7 @@
       <w:r>
         <w:rPr>
           <w:rFonts w:ascii="Cambria" w:hAnsi="Cambria"/>
+          <w:color w:val="70AD47" w:themeColor="accent6"/>
           <w:sz w:val="24"/>
         </w:rPr>
         <w:t>/update/delete</w:t>
@@ -6674,6 +6610,7 @@
       <w:r>
         <w:rPr>
           <w:rFonts w:ascii="Cambria" w:hAnsi="Cambria"/>
+          <w:color w:val="70AD47" w:themeColor="accent6"/>
           <w:sz w:val="24"/>
         </w:rPr>
         <w:t xml:space="preserve"> </w:t>
@@ -6681,6 +6618,7 @@
       <w:r>
         <w:rPr>
           <w:rFonts w:ascii="Cambria" w:hAnsi="Cambria"/>
+          <w:color w:val="70AD47" w:themeColor="accent6"/>
           <w:sz w:val="24"/>
         </w:rPr>
         <w:t>multiple Delivery boy details.</w:t>
@@ -6717,36 +6655,17 @@
         </w:numPr>
         <w:rPr>
           <w:rFonts w:ascii="Cambria" w:hAnsi="Cambria"/>
+          <w:color w:val="70AD47" w:themeColor="accent6"/>
           <w:sz w:val="24"/>
         </w:rPr>
       </w:pPr>
       <w:r>
         <w:rPr>
           <w:rFonts w:ascii="Cambria" w:hAnsi="Cambria"/>
+          <w:color w:val="70AD47" w:themeColor="accent6"/>
           <w:sz w:val="24"/>
         </w:rPr>
-        <w:t>Provi</w:t>
-      </w:r>
-      <w:r>
-        <w:rPr>
-          <w:rFonts w:ascii="Cambria" w:hAnsi="Cambria"/>
-          <w:sz w:val="24"/>
-        </w:rPr>
-        <w:t>de</w:t>
-      </w:r>
-      <w:r>
-        <w:rPr>
-          <w:rFonts w:ascii="Cambria" w:hAnsi="Cambria"/>
-          <w:sz w:val="24"/>
-        </w:rPr>
-        <w:t xml:space="preserve"> </w:t>
-      </w:r>
-      <w:r>
-        <w:rPr>
-          <w:rFonts w:ascii="Cambria" w:hAnsi="Cambria"/>
-          <w:sz w:val="24"/>
-        </w:rPr>
-        <w:t>details of vehicle which is going to use by Delivery boy here.</w:t>
+        <w:t>Provide details of vehicle which is going to use by Delivery boy here.</w:t>
       </w:r>
     </w:p>
     <w:p>
@@ -6781,12 +6700,14 @@
         <w:rPr>
           <w:rFonts w:ascii="Cambria" w:hAnsi="Cambria"/>
           <w:b/>
+          <w:color w:val="70AD47" w:themeColor="accent6"/>
           <w:sz w:val="24"/>
         </w:rPr>
       </w:pPr>
       <w:r>
         <w:rPr>
           <w:rFonts w:ascii="Cambria" w:hAnsi="Cambria"/>
+          <w:color w:val="70AD47" w:themeColor="accent6"/>
           <w:sz w:val="24"/>
         </w:rPr>
         <w:t xml:space="preserve">Provision to </w:t>
@@ -6794,34 +6715,31 @@
       <w:r>
         <w:rPr>
           <w:rFonts w:ascii="Cambria" w:hAnsi="Cambria"/>
+          <w:color w:val="70AD47" w:themeColor="accent6"/>
           <w:sz w:val="24"/>
         </w:rPr>
-        <w:t>add</w:t>
-      </w:r>
-      <w:r>
-        <w:rPr>
-          <w:rFonts w:ascii="Cambria" w:hAnsi="Cambria"/>
+        <w:t>add/update/delete</w:t>
+      </w:r>
+      <w:r>
+        <w:rPr>
+          <w:rFonts w:ascii="Cambria" w:hAnsi="Cambria"/>
+          <w:color w:val="70AD47" w:themeColor="accent6"/>
           <w:sz w:val="24"/>
         </w:rPr>
-        <w:t>/update/delete</w:t>
-      </w:r>
-      <w:r>
-        <w:rPr>
-          <w:rFonts w:ascii="Cambria" w:hAnsi="Cambria"/>
+        <w:t xml:space="preserve"> multiple </w:t>
+      </w:r>
+      <w:r>
+        <w:rPr>
+          <w:rFonts w:ascii="Cambria" w:hAnsi="Cambria"/>
+          <w:color w:val="70AD47" w:themeColor="accent6"/>
           <w:sz w:val="24"/>
         </w:rPr>
-        <w:t xml:space="preserve"> multiple </w:t>
-      </w:r>
-      <w:r>
-        <w:rPr>
-          <w:rFonts w:ascii="Cambria" w:hAnsi="Cambria"/>
-          <w:sz w:val="24"/>
-        </w:rPr>
         <w:t>Sales man</w:t>
       </w:r>
       <w:r>
         <w:rPr>
           <w:rFonts w:ascii="Cambria" w:hAnsi="Cambria"/>
+          <w:color w:val="70AD47" w:themeColor="accent6"/>
           <w:sz w:val="24"/>
         </w:rPr>
         <w:t xml:space="preserve"> details.</w:t>
@@ -6865,16 +6783,10 @@
       <w:r>
         <w:rPr>
           <w:rFonts w:ascii="Cambria" w:hAnsi="Cambria"/>
+          <w:color w:val="70AD47" w:themeColor="accent6"/>
           <w:sz w:val="24"/>
         </w:rPr>
-        <w:t>Provision to add</w:t>
-      </w:r>
-      <w:r>
-        <w:rPr>
-          <w:rFonts w:ascii="Cambria" w:hAnsi="Cambria"/>
-          <w:sz w:val="24"/>
-        </w:rPr>
-        <w:t>/update/delete multiple Sales man details.</w:t>
+        <w:t>Provision to add/update/delete multiple Sales man details.</w:t>
       </w:r>
     </w:p>
     <w:p>
@@ -6914,76 +6826,63 @@
       <w:r>
         <w:rPr>
           <w:rFonts w:ascii="Cambria" w:hAnsi="Cambria"/>
+          <w:color w:val="70AD47" w:themeColor="accent6"/>
           <w:sz w:val="24"/>
         </w:rPr>
-        <w:t>Provi</w:t>
-      </w:r>
-      <w:r>
-        <w:rPr>
-          <w:rFonts w:ascii="Cambria" w:hAnsi="Cambria"/>
+        <w:t xml:space="preserve">Provide details of </w:t>
+      </w:r>
+      <w:r>
+        <w:rPr>
+          <w:rFonts w:ascii="Cambria" w:hAnsi="Cambria"/>
+          <w:color w:val="70AD47" w:themeColor="accent6"/>
           <w:sz w:val="24"/>
         </w:rPr>
-        <w:t>de</w:t>
-      </w:r>
-      <w:r>
-        <w:rPr>
-          <w:rFonts w:ascii="Cambria" w:hAnsi="Cambria"/>
+        <w:t>Product</w:t>
+      </w:r>
+      <w:r>
+        <w:rPr>
+          <w:rFonts w:ascii="Cambria" w:hAnsi="Cambria"/>
+          <w:color w:val="70AD47" w:themeColor="accent6"/>
           <w:sz w:val="24"/>
         </w:rPr>
-        <w:t xml:space="preserve"> </w:t>
-      </w:r>
-      <w:r>
-        <w:rPr>
-          <w:rFonts w:ascii="Cambria" w:hAnsi="Cambria"/>
+        <w:t xml:space="preserve"> which is going to </w:t>
+      </w:r>
+      <w:r>
+        <w:rPr>
+          <w:rFonts w:ascii="Cambria" w:hAnsi="Cambria"/>
+          <w:color w:val="70AD47" w:themeColor="accent6"/>
           <w:sz w:val="24"/>
         </w:rPr>
-        <w:t xml:space="preserve">details of </w:t>
-      </w:r>
-      <w:r>
-        <w:rPr>
-          <w:rFonts w:ascii="Cambria" w:hAnsi="Cambria"/>
+        <w:t>o</w:t>
+      </w:r>
+      <w:r>
+        <w:rPr>
+          <w:rFonts w:ascii="Cambria" w:hAnsi="Cambria"/>
+          <w:color w:val="70AD47" w:themeColor="accent6"/>
           <w:sz w:val="24"/>
         </w:rPr>
-        <w:t>Product</w:t>
-      </w:r>
-      <w:r>
-        <w:rPr>
-          <w:rFonts w:ascii="Cambria" w:hAnsi="Cambria"/>
+        <w:t xml:space="preserve">rder </w:t>
+      </w:r>
+      <w:r>
+        <w:rPr>
+          <w:rFonts w:ascii="Cambria" w:hAnsi="Cambria"/>
+          <w:color w:val="70AD47" w:themeColor="accent6"/>
           <w:sz w:val="24"/>
         </w:rPr>
-        <w:t xml:space="preserve"> which is going to </w:t>
-      </w:r>
-      <w:r>
-        <w:rPr>
-          <w:rFonts w:ascii="Cambria" w:hAnsi="Cambria"/>
+        <w:t xml:space="preserve">by </w:t>
+      </w:r>
+      <w:r>
+        <w:rPr>
+          <w:rFonts w:ascii="Cambria" w:hAnsi="Cambria"/>
+          <w:color w:val="70AD47" w:themeColor="accent6"/>
           <w:sz w:val="24"/>
         </w:rPr>
-        <w:t>o</w:t>
-      </w:r>
-      <w:r>
-        <w:rPr>
-          <w:rFonts w:ascii="Cambria" w:hAnsi="Cambria"/>
-          <w:sz w:val="24"/>
-        </w:rPr>
-        <w:t xml:space="preserve">rder </w:t>
-      </w:r>
-      <w:r>
-        <w:rPr>
-          <w:rFonts w:ascii="Cambria" w:hAnsi="Cambria"/>
-          <w:sz w:val="24"/>
-        </w:rPr>
-        <w:t xml:space="preserve">by </w:t>
-      </w:r>
-      <w:r>
-        <w:rPr>
-          <w:rFonts w:ascii="Cambria" w:hAnsi="Cambria"/>
-          <w:sz w:val="24"/>
-        </w:rPr>
         <w:t>client</w:t>
       </w:r>
       <w:r>
         <w:rPr>
           <w:rFonts w:ascii="Cambria" w:hAnsi="Cambria"/>
+          <w:color w:val="70AD47" w:themeColor="accent6"/>
           <w:sz w:val="24"/>
         </w:rPr>
         <w:t xml:space="preserve"> here.</w:t>
@@ -7026,30 +6925,10 @@
       <w:r>
         <w:rPr>
           <w:rFonts w:ascii="Cambria" w:hAnsi="Cambria"/>
+          <w:color w:val="70AD47" w:themeColor="accent6"/>
           <w:sz w:val="24"/>
         </w:rPr>
-        <w:t>Provision to add</w:t>
-      </w:r>
-      <w:r>
-        <w:rPr>
-          <w:rFonts w:ascii="Cambria" w:hAnsi="Cambria"/>
-          <w:sz w:val="24"/>
-        </w:rPr>
-        <w:t xml:space="preserve">/update/delete multiple </w:t>
-      </w:r>
-      <w:r>
-        <w:rPr>
-          <w:rFonts w:ascii="Cambria" w:hAnsi="Cambria"/>
-          <w:sz w:val="24"/>
-        </w:rPr>
-        <w:t>Client</w:t>
-      </w:r>
-      <w:r>
-        <w:rPr>
-          <w:rFonts w:ascii="Cambria" w:hAnsi="Cambria"/>
-          <w:sz w:val="24"/>
-        </w:rPr>
-        <w:t xml:space="preserve"> details.</w:t>
+        <w:t>Provision to add/update/delete multiple Client details.</w:t>
       </w:r>
     </w:p>
     <w:p>
@@ -7149,21 +7028,7 @@
           <w:rFonts w:ascii="Cambria" w:hAnsi="Cambria"/>
           <w:sz w:val="24"/>
         </w:rPr>
-        <w:t>ayment d</w:t>
-      </w:r>
-      <w:r>
-        <w:rPr>
-          <w:rFonts w:ascii="Cambria" w:hAnsi="Cambria"/>
-          <w:sz w:val="24"/>
-        </w:rPr>
-        <w:t>ue</w:t>
-      </w:r>
-      <w:r>
-        <w:rPr>
-          <w:rFonts w:ascii="Cambria" w:hAnsi="Cambria"/>
-          <w:sz w:val="24"/>
-        </w:rPr>
-        <w:t xml:space="preserve"> details provided in individual client details.</w:t>
+        <w:t>ayment due details provided in individual client details.</w:t>
       </w:r>
     </w:p>
     <w:p>
@@ -7262,35 +7127,7 @@
           <w:rFonts w:ascii="Cambria" w:hAnsi="Cambria"/>
           <w:sz w:val="24"/>
         </w:rPr>
-        <w:t>add zip code group</w:t>
-      </w:r>
-      <w:r>
-        <w:rPr>
-          <w:rFonts w:ascii="Cambria" w:hAnsi="Cambria"/>
-          <w:sz w:val="24"/>
-        </w:rPr>
-        <w:t xml:space="preserve"> in </w:t>
-      </w:r>
-      <w:r>
-        <w:rPr>
-          <w:rFonts w:ascii="Cambria" w:hAnsi="Cambria"/>
-          <w:sz w:val="24"/>
-        </w:rPr>
-        <w:t>delivery boy &amp; salesman</w:t>
-      </w:r>
-      <w:r>
-        <w:rPr>
-          <w:rFonts w:ascii="Cambria" w:hAnsi="Cambria"/>
-          <w:sz w:val="24"/>
-        </w:rPr>
-        <w:t xml:space="preserve"> details</w:t>
-      </w:r>
-      <w:r>
-        <w:rPr>
-          <w:rFonts w:ascii="Cambria" w:hAnsi="Cambria"/>
-          <w:sz w:val="24"/>
-        </w:rPr>
-        <w:t>.</w:t>
+        <w:t>add zip code group in delivery boy &amp; salesman details.</w:t>
       </w:r>
     </w:p>
     <w:p>
@@ -7422,7 +7259,15 @@
         <w:rPr>
           <w:rFonts w:ascii="Cambria" w:hAnsi="Cambria"/>
         </w:rPr>
-        <w:t xml:space="preserve">Provision to print &amp; export various reports. (E.g. </w:t>
+        <w:t>Provision to prin</w:t>
+      </w:r>
+      <w:bookmarkStart w:id="4" w:name="_GoBack"/>
+      <w:bookmarkEnd w:id="4"/>
+      <w:r>
+        <w:rPr>
+          <w:rFonts w:ascii="Cambria" w:hAnsi="Cambria"/>
+        </w:rPr>
+        <w:t xml:space="preserve">t &amp; export various reports. (E.g. </w:t>
       </w:r>
       <w:r>
         <w:rPr>
@@ -7449,7 +7294,7 @@
           <w:b/>
         </w:rPr>
       </w:pPr>
-      <w:bookmarkStart w:id="4" w:name="_Toc13766568"/>
+      <w:bookmarkStart w:id="5" w:name="_Toc13766568"/>
       <w:r>
         <w:rPr>
           <w:rFonts w:ascii="Cambria" w:hAnsi="Cambria"/>
@@ -7457,7 +7302,7 @@
         </w:rPr>
         <w:t>Salesman</w:t>
       </w:r>
-      <w:bookmarkEnd w:id="4"/>
+      <w:bookmarkEnd w:id="5"/>
     </w:p>
     <w:p/>
     <w:p>
@@ -7786,7 +7631,7 @@
           <w:b/>
         </w:rPr>
       </w:pPr>
-      <w:bookmarkStart w:id="5" w:name="_Toc13766569"/>
+      <w:bookmarkStart w:id="6" w:name="_Toc13766569"/>
       <w:r>
         <w:rPr>
           <w:rFonts w:ascii="Cambria" w:hAnsi="Cambria"/>
@@ -7794,7 +7639,7 @@
         </w:rPr>
         <w:t>Delivery boy</w:t>
       </w:r>
-      <w:bookmarkEnd w:id="5"/>
+      <w:bookmarkEnd w:id="6"/>
     </w:p>
     <w:p/>
     <w:p>
@@ -7975,13 +7820,7 @@
         <w:rPr>
           <w:rFonts w:ascii="Cambria" w:hAnsi="Cambria"/>
         </w:rPr>
-        <w:t>Delivery bo</w:t>
-      </w:r>
-      <w:r>
-        <w:rPr>
-          <w:rFonts w:ascii="Cambria" w:hAnsi="Cambria"/>
-        </w:rPr>
-        <w:t>y</w:t>
+        <w:t>Delivery boy</w:t>
       </w:r>
       <w:r>
         <w:rPr>
@@ -8051,25 +7890,7 @@
         <w:rPr>
           <w:rFonts w:ascii="Cambria" w:hAnsi="Cambria"/>
         </w:rPr>
-        <w:t xml:space="preserve"> add signature of client while </w:t>
-      </w:r>
-      <w:r>
-        <w:rPr>
-          <w:rFonts w:ascii="Cambria" w:hAnsi="Cambria"/>
-        </w:rPr>
-        <w:t>they</w:t>
-      </w:r>
-      <w:r>
-        <w:rPr>
-          <w:rFonts w:ascii="Cambria" w:hAnsi="Cambria"/>
-        </w:rPr>
-        <w:t xml:space="preserve"> are going to deliver</w:t>
-      </w:r>
-      <w:r>
-        <w:rPr>
-          <w:rFonts w:ascii="Cambria" w:hAnsi="Cambria"/>
-        </w:rPr>
-        <w:t xml:space="preserve"> orders</w:t>
+        <w:t xml:space="preserve"> add signature of client while they are going to deliver orders</w:t>
       </w:r>
       <w:r>
         <w:rPr>
@@ -8091,7 +7912,7 @@
           <w:b/>
         </w:rPr>
       </w:pPr>
-      <w:bookmarkStart w:id="6" w:name="_Toc13766570"/>
+      <w:bookmarkStart w:id="7" w:name="_Toc13766570"/>
       <w:r>
         <w:rPr>
           <w:rFonts w:ascii="Cambria" w:hAnsi="Cambria"/>
@@ -8099,7 +7920,7 @@
         </w:rPr>
         <w:t>Client</w:t>
       </w:r>
-      <w:bookmarkEnd w:id="6"/>
+      <w:bookmarkEnd w:id="7"/>
     </w:p>
     <w:p/>
     <w:p>
@@ -8248,13 +8069,7 @@
         <w:rPr>
           <w:rFonts w:ascii="Cambria" w:hAnsi="Cambria"/>
         </w:rPr>
-        <w:t xml:space="preserve">of </w:t>
-      </w:r>
-      <w:r>
-        <w:rPr>
-          <w:rFonts w:ascii="Cambria" w:hAnsi="Cambria"/>
-        </w:rPr>
-        <w:t xml:space="preserve">invoice </w:t>
+        <w:t xml:space="preserve">of invoice </w:t>
       </w:r>
       <w:r>
         <w:rPr>
@@ -8381,8 +8196,8 @@
           <w:u w:val="single"/>
         </w:rPr>
       </w:pPr>
-      <w:bookmarkStart w:id="7" w:name="_Toc13578392"/>
-      <w:bookmarkStart w:id="8" w:name="_Toc13766571"/>
+      <w:bookmarkStart w:id="8" w:name="_Toc13578392"/>
+      <w:bookmarkStart w:id="9" w:name="_Toc13766571"/>
       <w:r>
         <w:rPr>
           <w:rFonts w:ascii="Cambria" w:hAnsi="Cambria"/>
@@ -8390,20 +8205,10 @@
           <w:u w:val="single"/>
         </w:rPr>
         <w:lastRenderedPageBreak/>
-        <w:t>Est</w:t>
-      </w:r>
-      <w:bookmarkStart w:id="9" w:name="_GoBack"/>
+        <w:t>Estimation</w:t>
+      </w:r>
+      <w:bookmarkEnd w:id="8"/>
       <w:bookmarkEnd w:id="9"/>
-      <w:r>
-        <w:rPr>
-          <w:rFonts w:ascii="Cambria" w:hAnsi="Cambria"/>
-          <w:b/>
-          <w:u w:val="single"/>
-        </w:rPr>
-        <w:t>imation</w:t>
-      </w:r>
-      <w:bookmarkEnd w:id="7"/>
-      <w:bookmarkEnd w:id="8"/>
     </w:p>
     <w:p>
       <w:pPr>
@@ -8593,7 +8398,7 @@
       </w:pPr>
     </w:p>
     <w:sectPr>
-      <w:footerReference w:type="default" r:id="rId10"/>
+      <w:footerReference w:type="default" r:id="rId12"/>
       <w:pgSz w:w="12240" w:h="15840"/>
       <w:pgMar w:top="1440" w:right="1440" w:bottom="1440" w:left="1440" w:header="720" w:footer="720" w:gutter="0"/>
       <w:cols w:space="720"/>
@@ -8662,7 +8467,7 @@
           <w:rPr>
             <w:noProof/>
           </w:rPr>
-          <w:t>6</w:t>
+          <w:t>5</w:t>
         </w:r>
         <w:r>
           <w:rPr>
@@ -12795,6 +12600,7 @@
   <w:style w:type="character" w:default="1" w:styleId="DefaultParagraphFont">
     <w:name w:val="Default Paragraph Font"/>
     <w:uiPriority w:val="1"/>
+    <w:semiHidden/>
     <w:unhideWhenUsed/>
   </w:style>
   <w:style w:type="table" w:default="1" w:styleId="TableNormal">
@@ -13700,7 +13506,7 @@
 </file>
 
 <file path=customXml/itemProps1.xml><?xml version="1.0" encoding="utf-8"?>
-<ds:datastoreItem xmlns:ds="http://schemas.openxmlformats.org/officeDocument/2006/customXml" ds:itemID="{FCD69E4B-30C1-4A0D-B23E-B94F12EEDEAC}">
+<ds:datastoreItem xmlns:ds="http://schemas.openxmlformats.org/officeDocument/2006/customXml" ds:itemID="{2AAB5336-72A8-4DC4-B40F-EB6CDAA9ED1D}">
   <ds:schemaRefs>
     <ds:schemaRef ds:uri="http://schemas.openxmlformats.org/officeDocument/2006/bibliography"/>
   </ds:schemaRefs>

</xml_diff>